<commit_message>
Ajout d'étape custom à appliquer durant la génération de cocardes avant le render. Une étape de remplacement de code QR avec le barcode d'Eventbrire est implémentée (NametagGenerator.add_qr_code) Ajout d'un deuxième template avec le code QR bidon à remplacer.
</commit_message>
<xml_diff>
--- a/templates/Bootcamp2025.docx
+++ b/templates/Bootcamp2025.docx
@@ -32,6 +32,119 @@
               <w:ind w:left="144" w:right="144"/>
               <w:jc w:val="center"/>
             </w:pPr>
+            <w:r>
+              <mc:AlternateContent>
+                <mc:Choice Requires="wps">
+                  <w:drawing>
+                    <wp:anchor distT="45720" distB="45720" distL="114300" distR="114300" simplePos="0" relativeHeight="251666432" behindDoc="0" locked="0" layoutInCell="1" allowOverlap="1" wp14:anchorId="01E60276" wp14:editId="18FEED8A">
+                      <wp:simplePos x="0" y="0"/>
+                      <wp:positionH relativeFrom="column">
+                        <wp:posOffset>-635</wp:posOffset>
+                      </wp:positionH>
+                      <wp:positionV relativeFrom="page">
+                        <wp:posOffset>4471241</wp:posOffset>
+                      </wp:positionV>
+                      <wp:extent cx="3657600" cy="438150"/>
+                      <wp:effectExtent l="0" t="0" r="0" b="0"/>
+                      <wp:wrapNone/>
+                      <wp:docPr id="1757607709" name="Zone de texte 2"/>
+                      <wp:cNvGraphicFramePr>
+                        <a:graphicFrameLocks xmlns:a="http://schemas.openxmlformats.org/drawingml/2006/main"/>
+                      </wp:cNvGraphicFramePr>
+                      <a:graphic xmlns:a="http://schemas.openxmlformats.org/drawingml/2006/main">
+                        <a:graphicData uri="http://schemas.microsoft.com/office/word/2010/wordprocessingShape">
+                          <wps:wsp>
+                            <wps:cNvSpPr txBox="1">
+                              <a:spLocks noChangeArrowheads="1"/>
+                            </wps:cNvSpPr>
+                            <wps:spPr bwMode="auto">
+                              <a:xfrm rot="10800000">
+                                <a:off x="0" y="0"/>
+                                <a:ext cx="3657600" cy="438150"/>
+                              </a:xfrm>
+                              <a:prstGeom prst="rect">
+                                <a:avLst/>
+                              </a:prstGeom>
+                              <a:noFill/>
+                              <a:ln w="9525">
+                                <a:noFill/>
+                                <a:miter lim="800000"/>
+                                <a:headEnd/>
+                                <a:tailEnd/>
+                              </a:ln>
+                            </wps:spPr>
+                            <wps:txbx>
+                              <w:txbxContent>
+                                <w:p>
+                                  <w:pPr>
+                                    <w:jc w:val="center"/>
+                                    <w:rPr>
+                                      <w:rFonts w:ascii="Good Times" w:hAnsi="Good Times"/>
+                                      <w:sz w:val="40"/>
+                                      <w:szCs w:val="40"/>
+                                    </w:rPr>
+                                  </w:pPr>
+                                  <w:r>
+                                    <w:rPr>
+                                      <w:rFonts w:ascii="Good Times" w:hAnsi="Good Times"/>
+                                      <w:sz w:val="40"/>
+                                      <w:szCs w:val="40"/>
+                                    </w:rPr>
+                                    <w:t>{{ event }}</w:t>
+                                  </w:r>
+                                </w:p>
+                              </w:txbxContent>
+                            </wps:txbx>
+                            <wps:bodyPr rot="0" vert="horz" wrap="square" lIns="91440" tIns="45720" rIns="91440" bIns="45720" anchor="t" anchorCtr="0">
+                              <a:noAutofit/>
+                            </wps:bodyPr>
+                          </wps:wsp>
+                        </a:graphicData>
+                      </a:graphic>
+                      <wp14:sizeRelH relativeFrom="margin">
+                        <wp14:pctWidth>0</wp14:pctWidth>
+                      </wp14:sizeRelH>
+                      <wp14:sizeRelV relativeFrom="margin">
+                        <wp14:pctHeight>0</wp14:pctHeight>
+                      </wp14:sizeRelV>
+                    </wp:anchor>
+                  </w:drawing>
+                </mc:Choice>
+                <mc:Fallback>
+                  <w:pict>
+                    <v:shapetype w14:anchorId="01E60276" id="_x0000_t202" coordsize="21600,21600" o:spt="202" path="m,l,21600r21600,l21600,xe">
+                      <v:stroke joinstyle="miter"/>
+                      <v:path gradientshapeok="t" o:connecttype="rect"/>
+                    </v:shapetype>
+                    <v:shape id="Zone de texte 2" o:spid="_x0000_s1026" type="#_x0000_t202" style="position:absolute;left:0;text-align:left;margin-left:-.05pt;margin-top:352.05pt;width:4in;height:34.5pt;rotation:180;z-index:251666432;visibility:visible;mso-wrap-style:square;mso-width-percent:0;mso-height-percent:0;mso-wrap-distance-left:9pt;mso-wrap-distance-top:3.6pt;mso-wrap-distance-right:9pt;mso-wrap-distance-bottom:3.6pt;mso-position-horizontal:absolute;mso-position-horizontal-relative:text;mso-position-vertical:absolute;mso-position-vertical-relative:page;mso-width-percent:0;mso-height-percent:0;mso-width-relative:margin;mso-height-relative:margin;v-text-anchor:top" o:gfxdata="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" filled="f" stroked="f">
+                      <v:textbox>
+                        <w:txbxContent>
+                          <w:p>
+                            <w:pPr>
+                              <w:jc w:val="center"/>
+                              <w:rPr>
+                                <w:rFonts w:ascii="Good Times" w:hAnsi="Good Times"/>
+                                <w:sz w:val="40"/>
+                                <w:szCs w:val="40"/>
+                              </w:rPr>
+                            </w:pPr>
+                            <w:r>
+                              <w:rPr>
+                                <w:rFonts w:ascii="Good Times" w:hAnsi="Good Times"/>
+                                <w:sz w:val="40"/>
+                                <w:szCs w:val="40"/>
+                              </w:rPr>
+                              <w:t>{{ event }}</w:t>
+                            </w:r>
+                          </w:p>
+                        </w:txbxContent>
+                      </v:textbox>
+                      <w10:wrap anchory="page"/>
+                    </v:shape>
+                  </w:pict>
+                </mc:Fallback>
+              </mc:AlternateContent>
+            </w:r>
             <w:r>
               <mc:AlternateContent>
                 <mc:Choice Requires="wps">
@@ -112,11 +225,7 @@
                 </mc:Choice>
                 <mc:Fallback>
                   <w:pict>
-                    <v:shapetype w14:anchorId="598169EB" id="_x0000_t202" coordsize="21600,21600" o:spt="202" path="m,l,21600r21600,l21600,xe">
-                      <v:stroke joinstyle="miter"/>
-                      <v:path gradientshapeok="t" o:connecttype="rect"/>
-                    </v:shapetype>
-                    <v:shape id="Text Box 2" o:spid="_x0000_s1026" type="#_x0000_t202" style="position:absolute;left:0;text-align:left;margin-left:85.4pt;margin-top:292.85pt;width:185.9pt;height:34.9pt;rotation:180;z-index:251664384;visibility:visible;mso-wrap-style:square;mso-width-percent:0;mso-height-percent:0;mso-wrap-distance-left:9pt;mso-wrap-distance-top:3.6pt;mso-wrap-distance-right:9pt;mso-wrap-distance-bottom:3.6pt;mso-position-horizontal:absolute;mso-position-horizontal-relative:text;mso-position-vertical:absolute;mso-position-vertical-relative:page;mso-width-percent:0;mso-height-percent:0;mso-width-relative:margin;mso-height-relative:margin;v-text-anchor:top" o:gfxdata="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" stroked="f">
+                    <v:shape w14:anchorId="598169EB" id="Text Box 2" o:spid="_x0000_s1027" type="#_x0000_t202" style="position:absolute;left:0;text-align:left;margin-left:85.4pt;margin-top:292.85pt;width:185.9pt;height:34.9pt;rotation:180;z-index:251664384;visibility:visible;mso-wrap-style:square;mso-width-percent:0;mso-height-percent:0;mso-wrap-distance-left:9pt;mso-wrap-distance-top:3.6pt;mso-wrap-distance-right:9pt;mso-wrap-distance-bottom:3.6pt;mso-position-horizontal:absolute;mso-position-horizontal-relative:text;mso-position-vertical:absolute;mso-position-vertical-relative:page;mso-width-percent:0;mso-height-percent:0;mso-width-relative:margin;mso-height-relative:margin;v-text-anchor:top" o:gfxdata="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" stroked="f">
                       <v:textbox style="mso-fit-shape-to-text:t">
                         <w:txbxContent>
                           <w:p>
@@ -287,7 +396,7 @@
                 </mc:Choice>
                 <mc:Fallback>
                   <w:pict>
-                    <v:shape w14:anchorId="32AADD85" id="Zone de texte 2" o:spid="_x0000_s1027" type="#_x0000_t202" style="position:absolute;left:0;text-align:left;margin-left:-.6pt;margin-top:45.65pt;width:4in;height:34.5pt;z-index:251661312;visibility:visible;mso-wrap-style:square;mso-width-percent:0;mso-height-percent:0;mso-wrap-distance-left:9pt;mso-wrap-distance-top:3.6pt;mso-wrap-distance-right:9pt;mso-wrap-distance-bottom:3.6pt;mso-position-horizontal:absolute;mso-position-horizontal-relative:text;mso-position-vertical:absolute;mso-position-vertical-relative:page;mso-width-percent:0;mso-height-percent:0;mso-width-relative:margin;mso-height-relative:margin;v-text-anchor:top" o:gfxdata="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" filled="f" stroked="f">
+                    <v:shape w14:anchorId="32AADD85" id="_x0000_s1028" type="#_x0000_t202" style="position:absolute;left:0;text-align:left;margin-left:-.6pt;margin-top:45.65pt;width:4in;height:34.5pt;z-index:251661312;visibility:visible;mso-wrap-style:square;mso-width-percent:0;mso-height-percent:0;mso-wrap-distance-left:9pt;mso-wrap-distance-top:3.6pt;mso-wrap-distance-right:9pt;mso-wrap-distance-bottom:3.6pt;mso-position-horizontal:absolute;mso-position-horizontal-relative:text;mso-position-vertical:absolute;mso-position-vertical-relative:page;mso-width-percent:0;mso-height-percent:0;mso-width-relative:margin;mso-height-relative:margin;v-text-anchor:top" o:gfxdata="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" filled="f" stroked="f">
                       <v:textbox>
                         <w:txbxContent>
                           <w:p>
@@ -493,7 +602,7 @@
                 </mc:Choice>
                 <mc:Fallback>
                   <w:pict>
-                    <v:shape w14:anchorId="24CAF3E5" id="_x0000_s1028" type="#_x0000_t202" style="position:absolute;left:0;text-align:left;margin-left:-.6pt;margin-top:100.5pt;width:287.25pt;height:79.65pt;z-index:251652096;visibility:visible;mso-wrap-style:square;mso-width-percent:0;mso-height-percent:0;mso-wrap-distance-left:9pt;mso-wrap-distance-top:0;mso-wrap-distance-right:9pt;mso-wrap-distance-bottom:0;mso-position-horizontal:absolute;mso-position-horizontal-relative:text;mso-position-vertical:absolute;mso-position-vertical-relative:page;mso-width-percent:0;mso-height-percent:0;mso-width-relative:margin;mso-height-relative:margin;v-text-anchor:top" o:gfxdata="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" filled="f" stroked="f">
+                    <v:shape w14:anchorId="24CAF3E5" id="_x0000_s1029" type="#_x0000_t202" style="position:absolute;left:0;text-align:left;margin-left:-.6pt;margin-top:100.5pt;width:287.25pt;height:79.65pt;z-index:251652096;visibility:visible;mso-wrap-style:square;mso-width-percent:0;mso-height-percent:0;mso-wrap-distance-left:9pt;mso-wrap-distance-top:0;mso-wrap-distance-right:9pt;mso-wrap-distance-bottom:0;mso-position-horizontal:absolute;mso-position-horizontal-relative:text;mso-position-vertical:absolute;mso-position-vertical-relative:page;mso-width-percent:0;mso-height-percent:0;mso-width-relative:margin;mso-height-relative:margin;v-text-anchor:top" o:gfxdata="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" filled="f" stroked="f">
                       <v:textbox>
                         <w:txbxContent>
                           <w:p>

</xml_diff>